<commit_message>
Update Proceso para configurar SSL en Tomcat.docx
</commit_message>
<xml_diff>
--- a/D01/Proceso para configurar SSL en Tomcat.docx
+++ b/D01/Proceso para configurar SSL en Tomcat.docx
@@ -294,13 +294,7 @@
         <w:rPr>
           <w:i/>
         </w:rPr>
-        <w:t xml:space="preserve"> RSA</w:t>
-      </w:r>
-      <w:r>
-        <w:rPr>
-          <w:i/>
-        </w:rPr>
-        <w:t>”</w:t>
+        <w:t xml:space="preserve"> RSA”</w:t>
       </w:r>
     </w:p>
     <w:p>
@@ -3680,49 +3674,7 @@
         <w:rPr>
           <w:color w:val="333333"/>
         </w:rPr>
-        <w:t>="</w:t>
-      </w:r>
-      <w:r>
-        <w:rPr>
-          <w:color w:val="333333"/>
-        </w:rPr>
-        <w:t>XXXXX</w:t>
-      </w:r>
-      <w:r>
-        <w:rPr>
-          <w:color w:val="333333"/>
-        </w:rPr>
-        <w:t xml:space="preserve">" </w:t>
-      </w:r>
-      <w:proofErr w:type="spellStart"/>
-      <w:r>
-        <w:rPr>
-          <w:color w:val="333333"/>
-        </w:rPr>
-        <w:t>keystorePass</w:t>
-      </w:r>
-      <w:proofErr w:type="spellEnd"/>
-      <w:r>
-        <w:rPr>
-          <w:color w:val="333333"/>
-        </w:rPr>
-        <w:t>="</w:t>
-      </w:r>
-      <w:proofErr w:type="spellStart"/>
-      <w:proofErr w:type="gramStart"/>
-      <w:r>
-        <w:rPr>
-          <w:color w:val="333333"/>
-        </w:rPr>
-        <w:t>password</w:t>
-      </w:r>
-      <w:proofErr w:type="spellEnd"/>
-      <w:proofErr w:type="gramEnd"/>
-      <w:r>
-        <w:rPr>
-          <w:color w:val="333333"/>
-        </w:rPr>
-        <w:t>"</w:t>
+        <w:t xml:space="preserve">="XXXXX" </w:t>
       </w:r>
     </w:p>
     <w:p>
@@ -3742,6 +3694,50 @@
           <w:color w:val="333333"/>
         </w:rPr>
       </w:pPr>
+      <w:proofErr w:type="spellStart"/>
+      <w:r>
+        <w:rPr>
+          <w:color w:val="333333"/>
+        </w:rPr>
+        <w:t>keystorePass</w:t>
+      </w:r>
+      <w:proofErr w:type="spellEnd"/>
+      <w:r>
+        <w:rPr>
+          <w:color w:val="333333"/>
+        </w:rPr>
+        <w:t>="</w:t>
+      </w:r>
+      <w:r>
+        <w:rPr>
+          <w:color w:val="333333"/>
+        </w:rPr>
+        <w:t>YYYYY</w:t>
+      </w:r>
+      <w:r>
+        <w:rPr>
+          <w:color w:val="333333"/>
+        </w:rPr>
+        <w:t>"</w:t>
+      </w:r>
+    </w:p>
+    <w:p>
+      <w:pPr>
+        <w:pStyle w:val="HTMLconformatoprevio"/>
+        <w:pBdr>
+          <w:top w:val="single" w:sz="6" w:space="7" w:color="CCCCCC"/>
+          <w:left w:val="single" w:sz="6" w:space="7" w:color="CCCCCC"/>
+          <w:bottom w:val="single" w:sz="6" w:space="0" w:color="CCCCCC"/>
+          <w:right w:val="single" w:sz="6" w:space="7" w:color="CCCCCC"/>
+        </w:pBdr>
+        <w:shd w:val="clear" w:color="auto" w:fill="F5F5F5"/>
+        <w:wordWrap w:val="0"/>
+        <w:spacing w:after="150"/>
+        <w:ind w:left="1428"/>
+        <w:rPr>
+          <w:color w:val="333333"/>
+        </w:rPr>
+      </w:pPr>
       <w:r>
         <w:rPr>
           <w:color w:val="333333"/>
@@ -3841,11 +3837,7 @@
       </w:r>
       <w:proofErr w:type="spellEnd"/>
       <w:r>
-        <w:t xml:space="preserve"> corresponde con la ruta donde apareció el </w:t>
-      </w:r>
-      <w:proofErr w:type="gramStart"/>
-      <w:r>
-        <w:t xml:space="preserve">archivo </w:t>
+        <w:t xml:space="preserve"> corresponde con la ruta donde apareció el archivo </w:t>
       </w:r>
       <w:r>
         <w:rPr>
@@ -3861,7 +3853,6 @@
         <w:t>keystore</w:t>
       </w:r>
       <w:proofErr w:type="spellEnd"/>
-      <w:proofErr w:type="gramEnd"/>
       <w:r>
         <w:t xml:space="preserve">, que suele ser </w:t>
       </w:r>
@@ -3869,55 +3860,72 @@
         <w:rPr>
           <w:i/>
         </w:rPr>
-        <w:t>“</w:t>
-      </w:r>
+        <w:t>“C:\</w:t>
+      </w:r>
+      <w:proofErr w:type="spellStart"/>
       <w:r>
         <w:rPr>
           <w:i/>
         </w:rPr>
-        <w:t>C:\</w:t>
-      </w:r>
-      <w:proofErr w:type="spellStart"/>
+        <w:t>Documents</w:t>
+      </w:r>
+      <w:proofErr w:type="spellEnd"/>
       <w:r>
         <w:rPr>
           <w:i/>
         </w:rPr>
-        <w:t>Documents</w:t>
-      </w:r>
-      <w:proofErr w:type="spellEnd"/>
+        <w:t xml:space="preserve"> and </w:t>
+      </w:r>
+      <w:proofErr w:type="spellStart"/>
       <w:r>
         <w:rPr>
           <w:i/>
         </w:rPr>
-        <w:t xml:space="preserve"> and </w:t>
-      </w:r>
-      <w:proofErr w:type="spellStart"/>
+        <w:t>Settings</w:t>
+      </w:r>
+      <w:proofErr w:type="spellEnd"/>
       <w:r>
         <w:rPr>
           <w:i/>
         </w:rPr>
-        <w:t>Settings</w:t>
-      </w:r>
-      <w:proofErr w:type="spellEnd"/>
+        <w:t>\</w:t>
+      </w:r>
+      <w:proofErr w:type="spellStart"/>
       <w:r>
         <w:rPr>
           <w:i/>
         </w:rPr>
-        <w:t>\</w:t>
-      </w:r>
-      <w:proofErr w:type="spellStart"/>
+        <w:t>Student</w:t>
+      </w:r>
+      <w:proofErr w:type="spellEnd"/>
       <w:r>
         <w:rPr>
           <w:i/>
         </w:rPr>
-        <w:t>Student</w:t>
-      </w:r>
-      <w:proofErr w:type="spellEnd"/>
+        <w:t>”</w:t>
+      </w:r>
       <w:r>
         <w:rPr>
           <w:i/>
         </w:rPr>
-        <w:t>”</w:t>
+        <w:t xml:space="preserve"> </w:t>
+      </w:r>
+      <w:r>
+        <w:t xml:space="preserve">y las 5 </w:t>
+      </w:r>
+      <w:r>
+        <w:rPr>
+          <w:i/>
+        </w:rPr>
+        <w:t>Y</w:t>
+      </w:r>
+      <w:r>
+        <w:t xml:space="preserve"> son la contraseña que pusimos en la ventana</w:t>
+      </w:r>
+      <w:bookmarkStart w:id="0" w:name="_GoBack"/>
+      <w:bookmarkEnd w:id="0"/>
+      <w:r>
+        <w:t xml:space="preserve"> de comandos</w:t>
       </w:r>
       <w:r>
         <w:t>.</w:t>
@@ -3943,7 +3951,6 @@
         </w:rPr>
       </w:pPr>
       <w:r>
-        <w:lastRenderedPageBreak/>
         <w:t>Una vez he</w:t>
       </w:r>
       <w:r>
@@ -4548,8 +4555,6 @@
       <w:r>
         <w:t>Tras hacer estos pasos, sólo podremos acceder a nuestras aplicaciones de forma segura (sólo con https://localhost:8443).</w:t>
       </w:r>
-      <w:bookmarkStart w:id="0" w:name="_GoBack"/>
-      <w:bookmarkEnd w:id="0"/>
     </w:p>
     <w:sectPr>
       <w:pgSz w:w="11906" w:h="16838"/>

</xml_diff>

<commit_message>
Enrolment con redireccionamiento hecho
</commit_message>
<xml_diff>
--- a/D01/Proceso para configurar SSL en Tomcat.docx
+++ b/D01/Proceso para configurar SSL en Tomcat.docx
@@ -200,15 +200,39 @@
         </w:numPr>
       </w:pPr>
       <w:r>
-        <w:t>Tras aparecer, escribimos %JAVA_HOME%/</w:t>
-      </w:r>
-      <w:proofErr w:type="spellStart"/>
-      <w:r>
+        <w:t xml:space="preserve">Tras aparecer, escribimos </w:t>
+      </w:r>
+      <w:r>
+        <w:rPr>
+          <w:i/>
+        </w:rPr>
+        <w:t xml:space="preserve">“cd </w:t>
+      </w:r>
+      <w:r>
+        <w:rPr>
+          <w:i/>
+        </w:rPr>
+        <w:t>%JAVA_HOME%/</w:t>
+      </w:r>
+      <w:proofErr w:type="spellStart"/>
+      <w:r>
+        <w:rPr>
+          <w:i/>
+        </w:rPr>
         <w:t>bin</w:t>
       </w:r>
       <w:proofErr w:type="spellEnd"/>
       <w:r>
-        <w:t xml:space="preserve">, que nos dirigirá a la ruta </w:t>
+        <w:rPr>
+          <w:i/>
+        </w:rPr>
+        <w:t>”</w:t>
+      </w:r>
+      <w:r>
+        <w:t>, %JAVA_H</w:t>
+      </w:r>
+      <w:r>
+        <w:t xml:space="preserve"> que nos dirigirá a la ruta </w:t>
       </w:r>
       <w:r>
         <w:t>C:\ProgramFiles\Java\jdk1.7.0_13\bin.</w:t>
@@ -3187,11 +3211,7 @@
         </w:numPr>
       </w:pPr>
       <w:r>
-        <w:t xml:space="preserve">Una vez obtenido </w:t>
-      </w:r>
-      <w:proofErr w:type="gramStart"/>
-      <w:r>
-        <w:t xml:space="preserve">el </w:t>
+        <w:t xml:space="preserve">Una vez obtenido el </w:t>
       </w:r>
       <w:r>
         <w:rPr>
@@ -3207,7 +3227,6 @@
         <w:t>keystore</w:t>
       </w:r>
       <w:proofErr w:type="spellEnd"/>
-      <w:proofErr w:type="gramEnd"/>
       <w:r>
         <w:t xml:space="preserve">, vamos al proyecto y buscamos el archivo </w:t>
       </w:r>
@@ -3217,6 +3236,23 @@
         </w:rPr>
         <w:t>“server.xml”</w:t>
       </w:r>
+      <w:r>
+        <w:rPr>
+          <w:i/>
+        </w:rPr>
+        <w:t xml:space="preserve"> </w:t>
+      </w:r>
+      <w:r>
+        <w:t xml:space="preserve">que se encuentra en la carpeta </w:t>
+      </w:r>
+      <w:r>
+        <w:rPr>
+          <w:i/>
+        </w:rPr>
+        <w:t>“Servers”</w:t>
+      </w:r>
+      <w:bookmarkStart w:id="0" w:name="_GoBack"/>
+      <w:bookmarkEnd w:id="0"/>
       <w:r>
         <w:t xml:space="preserve">. Dentro, buscamos la siguiente declaración (que debe aparecer comentada): </w:t>
       </w:r>
@@ -3920,12 +3956,7 @@
         <w:t>Y</w:t>
       </w:r>
       <w:r>
-        <w:t xml:space="preserve"> son la contraseña que pusimos en la ventana</w:t>
-      </w:r>
-      <w:bookmarkStart w:id="0" w:name="_GoBack"/>
-      <w:bookmarkEnd w:id="0"/>
-      <w:r>
-        <w:t xml:space="preserve"> de comandos</w:t>
+        <w:t xml:space="preserve"> son la contraseña que pusimos en la ventana de comandos</w:t>
       </w:r>
       <w:r>
         <w:t>.</w:t>
@@ -4053,6 +4084,19 @@
           <w:i/>
         </w:rPr>
         <w:t>web.xml</w:t>
+      </w:r>
+      <w:r>
+        <w:rPr>
+          <w:b/>
+          <w:i/>
+        </w:rPr>
+        <w:t xml:space="preserve"> </w:t>
+      </w:r>
+      <w:r>
+        <w:rPr>
+          <w:i/>
+        </w:rPr>
+        <w:t>(dentro de la carpeta Server)</w:t>
       </w:r>
       <w:r>
         <w:t>. Una vez dentro, debemos añadir el siguiente código al documento, previo a la etiqueta &lt;/web-</w:t>

</xml_diff>